<commit_message>
Modification of wrongly entered conributions to the documentation files
</commit_message>
<xml_diff>
--- a/Documentation/finalproject-documents/Final Project Use Cases.docx
+++ b/Documentation/finalproject-documents/Final Project Use Cases.docx
@@ -305,7 +305,7 @@
           <w:sz w:val="23"/>
           <w:szCs w:val="23"/>
         </w:rPr>
-        <w:t>2</w:t>
+        <w:t>3</w:t>
       </w:r>
       <w:bookmarkStart w:id="0" w:name="_GoBack"/>
       <w:bookmarkEnd w:id="0"/>
@@ -1099,7 +1099,7 @@
 
 <file path=word/numbering.xml><?xml version="1.0" encoding="utf-8"?>
 <w:numbering xmlns:wpc="http://schemas.microsoft.com/office/word/2010/wordprocessingCanvas" xmlns:mc="http://schemas.openxmlformats.org/markup-compatibility/2006" xmlns:o="urn:schemas-microsoft-com:office:office" xmlns:r="http://schemas.openxmlformats.org/officeDocument/2006/relationships" xmlns:m="http://schemas.openxmlformats.org/officeDocument/2006/math" xmlns:v="urn:schemas-microsoft-com:vml" xmlns:wp14="http://schemas.microsoft.com/office/word/2010/wordprocessingDrawing" xmlns:wp="http://schemas.openxmlformats.org/drawingml/2006/wordprocessingDrawing" xmlns:w10="urn:schemas-microsoft-com:office:word" xmlns:w="http://schemas.openxmlformats.org/wordprocessingml/2006/main" xmlns:w14="http://schemas.microsoft.com/office/word/2010/wordml" xmlns:w15="http://schemas.microsoft.com/office/word/2012/wordml" xmlns:wpg="http://schemas.microsoft.com/office/word/2010/wordprocessingGroup" xmlns:wpi="http://schemas.microsoft.com/office/word/2010/wordprocessingInk" xmlns:wne="http://schemas.microsoft.com/office/word/2006/wordml" xmlns:wps="http://schemas.microsoft.com/office/word/2010/wordprocessingShape" mc:Ignorable="w14 w15 wp14">
-  <w:abstractNum w:abstractNumId="0" w15:restartNumberingAfterBreak="0">
+  <w:abstractNum w:abstractNumId="0">
     <w:nsid w:val="000F5AFA"/>
     <w:multiLevelType w:val="hybridMultilevel"/>
     <w:tmpl w:val="F1668BDA"/>
@@ -1212,7 +1212,7 @@
       </w:rPr>
     </w:lvl>
   </w:abstractNum>
-  <w:abstractNum w:abstractNumId="1" w15:restartNumberingAfterBreak="0">
+  <w:abstractNum w:abstractNumId="1">
     <w:nsid w:val="04B72019"/>
     <w:multiLevelType w:val="hybridMultilevel"/>
     <w:tmpl w:val="7C4AA636"/>
@@ -1325,7 +1325,7 @@
       </w:rPr>
     </w:lvl>
   </w:abstractNum>
-  <w:abstractNum w:abstractNumId="2" w15:restartNumberingAfterBreak="0">
+  <w:abstractNum w:abstractNumId="2">
     <w:nsid w:val="158F3614"/>
     <w:multiLevelType w:val="hybridMultilevel"/>
     <w:tmpl w:val="025245CC"/>
@@ -1414,7 +1414,7 @@
       </w:pPr>
     </w:lvl>
   </w:abstractNum>
-  <w:abstractNum w:abstractNumId="3" w15:restartNumberingAfterBreak="0">
+  <w:abstractNum w:abstractNumId="3">
     <w:nsid w:val="3059107F"/>
     <w:multiLevelType w:val="hybridMultilevel"/>
     <w:tmpl w:val="332A4B28"/>
@@ -1505,7 +1505,7 @@
       </w:pPr>
     </w:lvl>
   </w:abstractNum>
-  <w:abstractNum w:abstractNumId="4" w15:restartNumberingAfterBreak="0">
+  <w:abstractNum w:abstractNumId="4">
     <w:nsid w:val="32150427"/>
     <w:multiLevelType w:val="hybridMultilevel"/>
     <w:tmpl w:val="332A4B28"/>
@@ -1596,7 +1596,7 @@
       </w:pPr>
     </w:lvl>
   </w:abstractNum>
-  <w:abstractNum w:abstractNumId="5" w15:restartNumberingAfterBreak="0">
+  <w:abstractNum w:abstractNumId="5">
     <w:nsid w:val="43C77114"/>
     <w:multiLevelType w:val="hybridMultilevel"/>
     <w:tmpl w:val="1136B554"/>
@@ -1691,7 +1691,7 @@
       </w:pPr>
     </w:lvl>
   </w:abstractNum>
-  <w:abstractNum w:abstractNumId="6" w15:restartNumberingAfterBreak="0">
+  <w:abstractNum w:abstractNumId="6">
     <w:nsid w:val="4CC57950"/>
     <w:multiLevelType w:val="hybridMultilevel"/>
     <w:tmpl w:val="A5F42750"/>
@@ -1804,7 +1804,7 @@
       </w:rPr>
     </w:lvl>
   </w:abstractNum>
-  <w:abstractNum w:abstractNumId="7" w15:restartNumberingAfterBreak="0">
+  <w:abstractNum w:abstractNumId="7">
     <w:nsid w:val="57D372E6"/>
     <w:multiLevelType w:val="hybridMultilevel"/>
     <w:tmpl w:val="7284B02E"/>
@@ -1917,7 +1917,7 @@
       </w:rPr>
     </w:lvl>
   </w:abstractNum>
-  <w:abstractNum w:abstractNumId="8" w15:restartNumberingAfterBreak="0">
+  <w:abstractNum w:abstractNumId="8">
     <w:nsid w:val="6DF22500"/>
     <w:multiLevelType w:val="hybridMultilevel"/>
     <w:tmpl w:val="332A4B28"/>
@@ -2008,7 +2008,7 @@
       </w:pPr>
     </w:lvl>
   </w:abstractNum>
-  <w:abstractNum w:abstractNumId="9" w15:restartNumberingAfterBreak="0">
+  <w:abstractNum w:abstractNumId="9">
     <w:nsid w:val="731D7F67"/>
     <w:multiLevelType w:val="hybridMultilevel"/>
     <w:tmpl w:val="5A2CB33C"/>
@@ -2121,7 +2121,7 @@
       </w:rPr>
     </w:lvl>
   </w:abstractNum>
-  <w:abstractNum w:abstractNumId="10" w15:restartNumberingAfterBreak="0">
+  <w:abstractNum w:abstractNumId="10">
     <w:nsid w:val="7684756F"/>
     <w:multiLevelType w:val="hybridMultilevel"/>
     <w:tmpl w:val="332A4B28"/>
@@ -2212,7 +2212,7 @@
       </w:pPr>
     </w:lvl>
   </w:abstractNum>
-  <w:abstractNum w:abstractNumId="11" w15:restartNumberingAfterBreak="0">
+  <w:abstractNum w:abstractNumId="11">
     <w:nsid w:val="7AEF6B69"/>
     <w:multiLevelType w:val="hybridMultilevel"/>
     <w:tmpl w:val="9496B71C"/>
@@ -3083,7 +3083,7 @@
 </file>
 
 <file path=customXml/itemProps1.xml><?xml version="1.0" encoding="utf-8"?>
-<ds:datastoreItem xmlns:ds="http://schemas.openxmlformats.org/officeDocument/2006/customXml" ds:itemID="{8687E053-F21B-431B-AFDB-B41C89DF7734}">
+<ds:datastoreItem xmlns:ds="http://schemas.openxmlformats.org/officeDocument/2006/customXml" ds:itemID="{EB787AF5-04BD-4CE5-B5A5-2FBA793BD51D}">
   <ds:schemaRefs>
     <ds:schemaRef ds:uri="http://schemas.openxmlformats.org/officeDocument/2006/bibliography"/>
   </ds:schemaRefs>

</xml_diff>